<commit_message>
Changes in the document design
</commit_message>
<xml_diff>
--- a/doc/Window lifter requirements.docx
+++ b/doc/Window lifter requirements.docx
@@ -203,12 +203,6 @@
           <w:highlight w:val="cyan"/>
         </w:rPr>
         <w:t>NF</w:t>
-      </w:r>
-      <w:r>
-        <w:rPr>
-          <w:b/>
-        </w:rPr>
-        <w:t>.</w:t>
       </w:r>
       <w:bookmarkStart w:id="0" w:name="_GoBack"/>
       <w:bookmarkEnd w:id="0"/>

</xml_diff>